<commit_message>
ajustes finales para entrega
</commit_message>
<xml_diff>
--- a/wireframe/OptimizacionyajustesSEO.docx
+++ b/wireframe/OptimizacionyajustesSEO.docx
@@ -5,32 +5,22 @@
     <w:p>
       <w:pPr>
         <w:rPr>
-          <w:rFonts w:ascii="Arial" w:eastAsia="Times New Roman" w:hAnsi="Arial" w:cs="Arial"/>
-          <w:color w:val="000000"/>
-          <w:sz w:val="22"/>
-          <w:szCs w:val="22"/>
-          <w:lang w:eastAsia="es-MX"/>
-        </w:rPr>
-      </w:pPr>
-      <w:r>
-        <w:rPr>
-          <w:rFonts w:ascii="Arial" w:eastAsia="Times New Roman" w:hAnsi="Arial" w:cs="Arial"/>
-          <w:color w:val="000000"/>
-          <w:sz w:val="22"/>
-          <w:szCs w:val="22"/>
-          <w:lang w:eastAsia="es-MX"/>
-        </w:rPr>
-        <w:t>Para aplicar los conocimientos que sumamos en la última clase</w:t>
-      </w:r>
-      <w:r>
-        <w:rPr>
-          <w:rFonts w:ascii="Arial" w:eastAsia="Times New Roman" w:hAnsi="Arial" w:cs="Arial"/>
-          <w:color w:val="000000"/>
-          <w:sz w:val="22"/>
-          <w:szCs w:val="22"/>
-          <w:lang w:eastAsia="es-MX"/>
-        </w:rPr>
-        <w:t>:</w:t>
+          <w:rFonts w:ascii="Calibri" w:eastAsia="Times New Roman" w:hAnsi="Calibri" w:cs="Calibri"/>
+          <w:color w:val="000000"/>
+          <w:sz w:val="22"/>
+          <w:szCs w:val="22"/>
+          <w:lang w:eastAsia="es-MX"/>
+        </w:rPr>
+      </w:pPr>
+      <w:r>
+        <w:rPr>
+          <w:rFonts w:ascii="Calibri" w:eastAsia="Times New Roman" w:hAnsi="Calibri" w:cs="Calibri"/>
+          <w:color w:val="000000"/>
+          <w:sz w:val="22"/>
+          <w:szCs w:val="22"/>
+          <w:lang w:eastAsia="es-MX"/>
+        </w:rPr>
+        <w:t>Para aplicar los conocimientos que sumamos en la última clase:</w:t>
       </w:r>
     </w:p>
     <w:p>
@@ -41,27 +31,41 @@
           <w:numId w:val="2"/>
         </w:numPr>
         <w:rPr>
-          <w:rFonts w:ascii="Arial" w:eastAsia="Times New Roman" w:hAnsi="Arial" w:cs="Arial"/>
-          <w:color w:val="000000"/>
-          <w:sz w:val="22"/>
-          <w:szCs w:val="22"/>
-          <w:lang w:eastAsia="es-MX"/>
-        </w:rPr>
-      </w:pPr>
-      <w:r>
-        <w:rPr>
-          <w:rFonts w:ascii="Arial" w:eastAsia="Times New Roman" w:hAnsi="Arial" w:cs="Arial"/>
-          <w:color w:val="000000"/>
-          <w:sz w:val="22"/>
-          <w:szCs w:val="22"/>
-          <w:lang w:eastAsia="es-MX"/>
-        </w:rPr>
-        <w:t>Apliqué meta etiquetas “</w:t>
+          <w:rFonts w:ascii="Calibri" w:eastAsia="Times New Roman" w:hAnsi="Calibri" w:cs="Calibri"/>
+          <w:color w:val="000000"/>
+          <w:sz w:val="22"/>
+          <w:szCs w:val="22"/>
+          <w:lang w:eastAsia="es-MX"/>
+        </w:rPr>
+      </w:pPr>
+      <w:r>
+        <w:rPr>
+          <w:rFonts w:ascii="Calibri" w:eastAsia="Times New Roman" w:hAnsi="Calibri" w:cs="Calibri"/>
+          <w:color w:val="000000"/>
+          <w:sz w:val="22"/>
+          <w:szCs w:val="22"/>
+          <w:lang w:eastAsia="es-MX"/>
+        </w:rPr>
+        <w:t xml:space="preserve">Apliqué </w:t>
+      </w:r>
+      <w:r>
+        <w:rPr>
+          <w:rFonts w:ascii="Calibri" w:eastAsia="Times New Roman" w:hAnsi="Calibri" w:cs="Calibri"/>
+          <w:b/>
+          <w:bCs/>
+          <w:color w:val="000000"/>
+          <w:sz w:val="22"/>
+          <w:szCs w:val="22"/>
+          <w:lang w:eastAsia="es-MX"/>
+        </w:rPr>
+        <w:t>meta etiquetas “</w:t>
       </w:r>
       <w:proofErr w:type="spellStart"/>
       <w:r>
         <w:rPr>
-          <w:rFonts w:ascii="Arial" w:eastAsia="Times New Roman" w:hAnsi="Arial" w:cs="Arial"/>
+          <w:rFonts w:ascii="Calibri" w:eastAsia="Times New Roman" w:hAnsi="Calibri" w:cs="Calibri"/>
+          <w:b/>
+          <w:bCs/>
           <w:color w:val="000000"/>
           <w:sz w:val="22"/>
           <w:szCs w:val="22"/>
@@ -72,18 +76,101 @@
       <w:proofErr w:type="spellEnd"/>
       <w:r>
         <w:rPr>
-          <w:rFonts w:ascii="Arial" w:eastAsia="Times New Roman" w:hAnsi="Arial" w:cs="Arial"/>
-          <w:color w:val="000000"/>
-          <w:sz w:val="22"/>
-          <w:szCs w:val="22"/>
-          <w:lang w:eastAsia="es-MX"/>
-        </w:rPr>
-        <w:t>” y “</w:t>
+          <w:rFonts w:ascii="Calibri" w:eastAsia="Times New Roman" w:hAnsi="Calibri" w:cs="Calibri"/>
+          <w:b/>
+          <w:bCs/>
+          <w:color w:val="000000"/>
+          <w:sz w:val="22"/>
+          <w:szCs w:val="22"/>
+          <w:lang w:eastAsia="es-MX"/>
+        </w:rPr>
+        <w:t>”</w:t>
+      </w:r>
+      <w:r>
+        <w:rPr>
+          <w:rFonts w:ascii="Calibri" w:eastAsia="Times New Roman" w:hAnsi="Calibri" w:cs="Calibri"/>
+          <w:color w:val="000000"/>
+          <w:sz w:val="22"/>
+          <w:szCs w:val="22"/>
+          <w:lang w:eastAsia="es-MX"/>
+        </w:rPr>
+        <w:t xml:space="preserve"> </w:t>
+      </w:r>
+      <w:r>
+        <w:rPr>
+          <w:rFonts w:ascii="Calibri" w:eastAsia="Times New Roman" w:hAnsi="Calibri" w:cs="Calibri"/>
+          <w:i/>
+          <w:iCs/>
+          <w:color w:val="000000"/>
+          <w:sz w:val="22"/>
+          <w:szCs w:val="22"/>
+          <w:lang w:eastAsia="es-MX"/>
+        </w:rPr>
+        <w:t>(</w:t>
+      </w:r>
+      <w:r>
+        <w:rPr>
+          <w:rFonts w:ascii="Calibri" w:hAnsi="Calibri" w:cs="Calibri"/>
+          <w:i/>
+          <w:iCs/>
+          <w:sz w:val="22"/>
+          <w:szCs w:val="22"/>
+          <w:lang w:val="es-MX"/>
+        </w:rPr>
+        <w:t>"El yoga es, ante todo, un arte. Ciencia y filosofía de vida que integra mente, cuerpo y espíritu. Los invito a ser parte de este universo."</w:t>
+      </w:r>
+      <w:r>
+        <w:rPr>
+          <w:rFonts w:ascii="Calibri" w:eastAsia="Times New Roman" w:hAnsi="Calibri" w:cs="Calibri"/>
+          <w:i/>
+          <w:iCs/>
+          <w:color w:val="000000"/>
+          <w:sz w:val="22"/>
+          <w:szCs w:val="22"/>
+          <w:lang w:eastAsia="es-MX"/>
+        </w:rPr>
+        <w:t>)</w:t>
+      </w:r>
+      <w:r>
+        <w:rPr>
+          <w:rFonts w:ascii="Calibri" w:eastAsia="Times New Roman" w:hAnsi="Calibri" w:cs="Calibri"/>
+          <w:i/>
+          <w:iCs/>
+          <w:color w:val="000000"/>
+          <w:sz w:val="22"/>
+          <w:szCs w:val="22"/>
+          <w:lang w:eastAsia="es-MX"/>
+        </w:rPr>
+        <w:t xml:space="preserve"> </w:t>
+      </w:r>
+      <w:r>
+        <w:rPr>
+          <w:rFonts w:ascii="Calibri" w:eastAsia="Times New Roman" w:hAnsi="Calibri" w:cs="Calibri"/>
+          <w:color w:val="000000"/>
+          <w:sz w:val="22"/>
+          <w:szCs w:val="22"/>
+          <w:lang w:eastAsia="es-MX"/>
+        </w:rPr>
+        <w:t xml:space="preserve">y </w:t>
+      </w:r>
+      <w:r>
+        <w:rPr>
+          <w:rFonts w:ascii="Calibri" w:eastAsia="Times New Roman" w:hAnsi="Calibri" w:cs="Calibri"/>
+          <w:b/>
+          <w:bCs/>
+          <w:color w:val="000000"/>
+          <w:sz w:val="22"/>
+          <w:szCs w:val="22"/>
+          <w:lang w:eastAsia="es-MX"/>
+        </w:rPr>
+        <w:t>“</w:t>
       </w:r>
       <w:proofErr w:type="spellStart"/>
       <w:r>
         <w:rPr>
-          <w:rFonts w:ascii="Arial" w:eastAsia="Times New Roman" w:hAnsi="Arial" w:cs="Arial"/>
+          <w:rFonts w:ascii="Calibri" w:eastAsia="Times New Roman" w:hAnsi="Calibri" w:cs="Calibri"/>
+          <w:b/>
+          <w:bCs/>
           <w:color w:val="000000"/>
           <w:sz w:val="22"/>
           <w:szCs w:val="22"/>
@@ -94,13 +181,44 @@
       <w:proofErr w:type="spellEnd"/>
       <w:r>
         <w:rPr>
-          <w:rFonts w:ascii="Arial" w:eastAsia="Times New Roman" w:hAnsi="Arial" w:cs="Arial"/>
+          <w:rFonts w:ascii="Calibri" w:eastAsia="Times New Roman" w:hAnsi="Calibri" w:cs="Calibri"/>
+          <w:b/>
+          <w:bCs/>
           <w:color w:val="000000"/>
           <w:sz w:val="22"/>
           <w:szCs w:val="22"/>
           <w:lang w:eastAsia="es-MX"/>
         </w:rPr>
         <w:t>”</w:t>
+      </w:r>
+      <w:r>
+        <w:rPr>
+          <w:rFonts w:ascii="Calibri" w:eastAsia="Times New Roman" w:hAnsi="Calibri" w:cs="Calibri"/>
+          <w:color w:val="000000"/>
+          <w:sz w:val="22"/>
+          <w:szCs w:val="22"/>
+          <w:lang w:eastAsia="es-MX"/>
+        </w:rPr>
+        <w:t xml:space="preserve"> (</w:t>
+      </w:r>
+      <w:r>
+        <w:rPr>
+          <w:rFonts w:ascii="Calibri" w:hAnsi="Calibri" w:cs="Calibri"/>
+          <w:sz w:val="22"/>
+          <w:szCs w:val="22"/>
+          <w:lang w:val="es-MX"/>
+        </w:rPr>
+        <w:t>mijal, shapiro, yoga, kundalini, meditaciones, mantras, clases, encuentros, audios</w:t>
+      </w:r>
+      <w:r>
+        <w:rPr>
+          <w:rFonts w:ascii="Calibri" w:eastAsia="Times New Roman" w:hAnsi="Calibri" w:cs="Calibri"/>
+          <w:color w:val="000000"/>
+          <w:sz w:val="22"/>
+          <w:szCs w:val="22"/>
+          <w:lang w:eastAsia="es-MX"/>
+        </w:rPr>
+        <w:t>)</w:t>
       </w:r>
     </w:p>
     <w:p>
@@ -110,17 +228,19 @@
           <w:ilvl w:val="0"/>
           <w:numId w:val="2"/>
         </w:numPr>
-        <w:rPr>
-          <w:rFonts w:ascii="Arial" w:eastAsia="Times New Roman" w:hAnsi="Arial" w:cs="Arial"/>
-          <w:color w:val="000000"/>
-          <w:sz w:val="22"/>
-          <w:szCs w:val="22"/>
-          <w:lang w:eastAsia="es-MX"/>
-        </w:rPr>
-      </w:pPr>
-      <w:r>
-        <w:rPr>
-          <w:rFonts w:ascii="Arial" w:eastAsia="Times New Roman" w:hAnsi="Arial" w:cs="Arial"/>
+        <w:spacing w:line="360" w:lineRule="auto"/>
+        <w:ind w:left="714" w:hanging="357"/>
+        <w:rPr>
+          <w:rFonts w:ascii="Calibri" w:eastAsia="Times New Roman" w:hAnsi="Calibri" w:cs="Calibri"/>
+          <w:color w:val="000000"/>
+          <w:sz w:val="22"/>
+          <w:szCs w:val="22"/>
+          <w:lang w:eastAsia="es-MX"/>
+        </w:rPr>
+      </w:pPr>
+      <w:r>
+        <w:rPr>
+          <w:rFonts w:ascii="Calibri" w:eastAsia="Times New Roman" w:hAnsi="Calibri" w:cs="Calibri"/>
           <w:color w:val="000000"/>
           <w:sz w:val="22"/>
           <w:szCs w:val="22"/>
@@ -131,7 +251,7 @@
       <w:proofErr w:type="spellStart"/>
       <w:r>
         <w:rPr>
-          <w:rFonts w:ascii="Arial" w:eastAsia="Times New Roman" w:hAnsi="Arial" w:cs="Arial"/>
+          <w:rFonts w:ascii="Calibri" w:eastAsia="Times New Roman" w:hAnsi="Calibri" w:cs="Calibri"/>
           <w:color w:val="000000"/>
           <w:sz w:val="22"/>
           <w:szCs w:val="22"/>
@@ -142,7 +262,7 @@
       <w:proofErr w:type="spellEnd"/>
       <w:r>
         <w:rPr>
-          <w:rFonts w:ascii="Arial" w:eastAsia="Times New Roman" w:hAnsi="Arial" w:cs="Arial"/>
+          <w:rFonts w:ascii="Calibri" w:eastAsia="Times New Roman" w:hAnsi="Calibri" w:cs="Calibri"/>
           <w:color w:val="000000"/>
           <w:sz w:val="22"/>
           <w:szCs w:val="22"/>
@@ -158,17 +278,19 @@
           <w:ilvl w:val="0"/>
           <w:numId w:val="2"/>
         </w:numPr>
-        <w:rPr>
-          <w:rFonts w:ascii="Arial" w:eastAsia="Times New Roman" w:hAnsi="Arial" w:cs="Arial"/>
-          <w:color w:val="000000"/>
-          <w:sz w:val="22"/>
-          <w:szCs w:val="22"/>
-          <w:lang w:eastAsia="es-MX"/>
-        </w:rPr>
-      </w:pPr>
-      <w:r>
-        <w:rPr>
-          <w:rFonts w:ascii="Arial" w:eastAsia="Times New Roman" w:hAnsi="Arial" w:cs="Arial"/>
+        <w:spacing w:line="360" w:lineRule="auto"/>
+        <w:ind w:left="714" w:hanging="357"/>
+        <w:rPr>
+          <w:rFonts w:ascii="Calibri" w:eastAsia="Times New Roman" w:hAnsi="Calibri" w:cs="Calibri"/>
+          <w:color w:val="000000"/>
+          <w:sz w:val="22"/>
+          <w:szCs w:val="22"/>
+          <w:lang w:eastAsia="es-MX"/>
+        </w:rPr>
+      </w:pPr>
+      <w:r>
+        <w:rPr>
+          <w:rFonts w:ascii="Calibri" w:eastAsia="Times New Roman" w:hAnsi="Calibri" w:cs="Calibri"/>
           <w:color w:val="000000"/>
           <w:sz w:val="22"/>
           <w:szCs w:val="22"/>
@@ -179,7 +301,7 @@
       <w:proofErr w:type="spellStart"/>
       <w:r>
         <w:rPr>
-          <w:rFonts w:ascii="Arial" w:eastAsia="Times New Roman" w:hAnsi="Arial" w:cs="Arial"/>
+          <w:rFonts w:ascii="Calibri" w:eastAsia="Times New Roman" w:hAnsi="Calibri" w:cs="Calibri"/>
           <w:color w:val="000000"/>
           <w:sz w:val="22"/>
           <w:szCs w:val="22"/>
@@ -190,7 +312,7 @@
       <w:proofErr w:type="spellEnd"/>
       <w:r>
         <w:rPr>
-          <w:rFonts w:ascii="Arial" w:eastAsia="Times New Roman" w:hAnsi="Arial" w:cs="Arial"/>
+          <w:rFonts w:ascii="Calibri" w:eastAsia="Times New Roman" w:hAnsi="Calibri" w:cs="Calibri"/>
           <w:color w:val="000000"/>
           <w:sz w:val="22"/>
           <w:szCs w:val="22"/>
@@ -206,17 +328,19 @@
           <w:ilvl w:val="0"/>
           <w:numId w:val="2"/>
         </w:numPr>
-        <w:rPr>
-          <w:rFonts w:ascii="Arial" w:eastAsia="Times New Roman" w:hAnsi="Arial" w:cs="Arial"/>
-          <w:color w:val="000000"/>
-          <w:sz w:val="22"/>
-          <w:szCs w:val="22"/>
-          <w:lang w:eastAsia="es-MX"/>
-        </w:rPr>
-      </w:pPr>
-      <w:r>
-        <w:rPr>
-          <w:rFonts w:ascii="Arial" w:eastAsia="Times New Roman" w:hAnsi="Arial" w:cs="Arial"/>
+        <w:spacing w:line="360" w:lineRule="auto"/>
+        <w:ind w:left="714" w:hanging="357"/>
+        <w:rPr>
+          <w:rFonts w:ascii="Calibri" w:eastAsia="Times New Roman" w:hAnsi="Calibri" w:cs="Calibri"/>
+          <w:color w:val="000000"/>
+          <w:sz w:val="22"/>
+          <w:szCs w:val="22"/>
+          <w:lang w:eastAsia="es-MX"/>
+        </w:rPr>
+      </w:pPr>
+      <w:r>
+        <w:rPr>
+          <w:rFonts w:ascii="Calibri" w:eastAsia="Times New Roman" w:hAnsi="Calibri" w:cs="Calibri"/>
           <w:color w:val="000000"/>
           <w:sz w:val="22"/>
           <w:szCs w:val="22"/>
@@ -226,7 +350,17 @@
       </w:r>
       <w:r>
         <w:rPr>
-          <w:rFonts w:ascii="Arial" w:eastAsia="Times New Roman" w:hAnsi="Arial" w:cs="Arial"/>
+          <w:rFonts w:ascii="Calibri" w:eastAsia="Times New Roman" w:hAnsi="Calibri" w:cs="Calibri"/>
+          <w:color w:val="000000"/>
+          <w:sz w:val="22"/>
+          <w:szCs w:val="22"/>
+          <w:lang w:eastAsia="es-MX"/>
+        </w:rPr>
+        <w:t>i</w:t>
+      </w:r>
+      <w:r>
+        <w:rPr>
+          <w:rFonts w:ascii="Calibri" w:eastAsia="Times New Roman" w:hAnsi="Calibri" w:cs="Calibri"/>
           <w:color w:val="000000"/>
           <w:sz w:val="22"/>
           <w:szCs w:val="22"/>
@@ -242,17 +376,19 @@
           <w:ilvl w:val="0"/>
           <w:numId w:val="2"/>
         </w:numPr>
-        <w:rPr>
-          <w:rFonts w:ascii="Arial" w:eastAsia="Times New Roman" w:hAnsi="Arial" w:cs="Arial"/>
-          <w:color w:val="000000"/>
-          <w:sz w:val="22"/>
-          <w:szCs w:val="22"/>
-          <w:lang w:eastAsia="es-MX"/>
-        </w:rPr>
-      </w:pPr>
-      <w:r>
-        <w:rPr>
-          <w:rFonts w:ascii="Arial" w:eastAsia="Times New Roman" w:hAnsi="Arial" w:cs="Arial"/>
+        <w:spacing w:line="360" w:lineRule="auto"/>
+        <w:ind w:left="714" w:hanging="357"/>
+        <w:rPr>
+          <w:rFonts w:ascii="Calibri" w:eastAsia="Times New Roman" w:hAnsi="Calibri" w:cs="Calibri"/>
+          <w:color w:val="000000"/>
+          <w:sz w:val="22"/>
+          <w:szCs w:val="22"/>
+          <w:lang w:eastAsia="es-MX"/>
+        </w:rPr>
+      </w:pPr>
+      <w:r>
+        <w:rPr>
+          <w:rFonts w:ascii="Calibri" w:eastAsia="Times New Roman" w:hAnsi="Calibri" w:cs="Calibri"/>
           <w:color w:val="000000"/>
           <w:sz w:val="22"/>
           <w:szCs w:val="22"/>
@@ -268,17 +404,19 @@
           <w:ilvl w:val="0"/>
           <w:numId w:val="2"/>
         </w:numPr>
-        <w:rPr>
-          <w:rFonts w:ascii="Arial" w:eastAsia="Times New Roman" w:hAnsi="Arial" w:cs="Arial"/>
-          <w:color w:val="000000"/>
-          <w:sz w:val="22"/>
-          <w:szCs w:val="22"/>
-          <w:lang w:eastAsia="es-MX"/>
-        </w:rPr>
-      </w:pPr>
-      <w:r>
-        <w:rPr>
-          <w:rFonts w:ascii="Arial" w:eastAsia="Times New Roman" w:hAnsi="Arial" w:cs="Arial"/>
+        <w:spacing w:line="360" w:lineRule="auto"/>
+        <w:ind w:left="714" w:hanging="357"/>
+        <w:rPr>
+          <w:rFonts w:ascii="Calibri" w:eastAsia="Times New Roman" w:hAnsi="Calibri" w:cs="Calibri"/>
+          <w:color w:val="000000"/>
+          <w:sz w:val="22"/>
+          <w:szCs w:val="22"/>
+          <w:lang w:eastAsia="es-MX"/>
+        </w:rPr>
+      </w:pPr>
+      <w:r>
+        <w:rPr>
+          <w:rFonts w:ascii="Calibri" w:eastAsia="Times New Roman" w:hAnsi="Calibri" w:cs="Calibri"/>
           <w:color w:val="000000"/>
           <w:sz w:val="22"/>
           <w:szCs w:val="22"/>
@@ -289,7 +427,7 @@
       <w:proofErr w:type="spellStart"/>
       <w:r>
         <w:rPr>
-          <w:rFonts w:ascii="Arial" w:eastAsia="Times New Roman" w:hAnsi="Arial" w:cs="Arial"/>
+          <w:rFonts w:ascii="Calibri" w:eastAsia="Times New Roman" w:hAnsi="Calibri" w:cs="Calibri"/>
           <w:color w:val="000000"/>
           <w:sz w:val="22"/>
           <w:szCs w:val="22"/>
@@ -306,17 +444,19 @@
           <w:ilvl w:val="0"/>
           <w:numId w:val="2"/>
         </w:numPr>
-        <w:rPr>
-          <w:rFonts w:ascii="Arial" w:eastAsia="Times New Roman" w:hAnsi="Arial" w:cs="Arial"/>
-          <w:color w:val="000000"/>
-          <w:sz w:val="22"/>
-          <w:szCs w:val="22"/>
-          <w:lang w:eastAsia="es-MX"/>
-        </w:rPr>
-      </w:pPr>
-      <w:r>
-        <w:rPr>
-          <w:rFonts w:ascii="Arial" w:eastAsia="Times New Roman" w:hAnsi="Arial" w:cs="Arial"/>
+        <w:spacing w:line="360" w:lineRule="auto"/>
+        <w:ind w:left="714" w:hanging="357"/>
+        <w:rPr>
+          <w:rFonts w:ascii="Calibri" w:eastAsia="Times New Roman" w:hAnsi="Calibri" w:cs="Calibri"/>
+          <w:color w:val="000000"/>
+          <w:sz w:val="22"/>
+          <w:szCs w:val="22"/>
+          <w:lang w:eastAsia="es-MX"/>
+        </w:rPr>
+      </w:pPr>
+      <w:r>
+        <w:rPr>
+          <w:rFonts w:ascii="Calibri" w:eastAsia="Times New Roman" w:hAnsi="Calibri" w:cs="Calibri"/>
           <w:color w:val="000000"/>
           <w:sz w:val="22"/>
           <w:szCs w:val="22"/>
@@ -332,17 +472,19 @@
           <w:ilvl w:val="0"/>
           <w:numId w:val="2"/>
         </w:numPr>
-        <w:rPr>
-          <w:rFonts w:ascii="Arial" w:eastAsia="Times New Roman" w:hAnsi="Arial" w:cs="Arial"/>
-          <w:color w:val="000000"/>
-          <w:sz w:val="22"/>
-          <w:szCs w:val="22"/>
-          <w:lang w:eastAsia="es-MX"/>
-        </w:rPr>
-      </w:pPr>
-      <w:r>
-        <w:rPr>
-          <w:rFonts w:ascii="Arial" w:eastAsia="Times New Roman" w:hAnsi="Arial" w:cs="Arial"/>
+        <w:spacing w:line="360" w:lineRule="auto"/>
+        <w:ind w:left="714" w:hanging="357"/>
+        <w:rPr>
+          <w:rFonts w:ascii="Calibri" w:eastAsia="Times New Roman" w:hAnsi="Calibri" w:cs="Calibri"/>
+          <w:color w:val="000000"/>
+          <w:sz w:val="22"/>
+          <w:szCs w:val="22"/>
+          <w:lang w:eastAsia="es-MX"/>
+        </w:rPr>
+      </w:pPr>
+      <w:r>
+        <w:rPr>
+          <w:rFonts w:ascii="Calibri" w:eastAsia="Times New Roman" w:hAnsi="Calibri" w:cs="Calibri"/>
           <w:color w:val="000000"/>
           <w:sz w:val="22"/>
           <w:szCs w:val="22"/>
@@ -351,7 +493,6 @@
         <w:t>Realicé correcciones de texto</w:t>
       </w:r>
     </w:p>
-    <w:p/>
     <w:sectPr>
       <w:pgSz w:w="12240" w:h="15840"/>
       <w:pgMar w:top="1417" w:right="1701" w:bottom="1417" w:left="1701" w:header="708" w:footer="708" w:gutter="0"/>

</xml_diff>